<commit_message>
chore: regenerate advocacy packets (2026-02-22)
</commit_message>
<xml_diff>
--- a/docs/web/tribes/congressional/epa_100000001_congressional_overview_fy26.docx
+++ b/docs/web/tribes/congressional/epa_100000001_congressional_overview_fy26.docx
@@ -56,7 +56,7 @@
         <w:pStyle w:val="HSBody"/>
       </w:pPr>
       <w:r>
-        <w:t>Generated: 2026-02-15</w:t>
+        <w:t>Generated: 2026-02-22</w:t>
       </w:r>
     </w:p>
     <w:p>
@@ -266,7 +266,7 @@
         <w:pStyle w:val="HSBody"/>
       </w:pPr>
       <w:r>
-        <w:t>11. EPA STAG</w:t>
+        <w:t>11. FEMA HMGP</w:t>
       </w:r>
       <w:r>
         <w:t xml:space="preserve">  </w:t>
@@ -276,7 +276,7 @@
           <w:color w:val="4B5563"/>
           <w:sz w:val="16"/>
         </w:rPr>
-        <w:t>[Stable]</w:t>
+        <w:t>[At Risk]</w:t>
       </w:r>
     </w:p>
     <w:p>
@@ -284,7 +284,7 @@
         <w:pStyle w:val="HSBody"/>
       </w:pPr>
       <w:r>
-        <w:t>12. DOT PROTECT</w:t>
+        <w:t>12. FEMA FMA</w:t>
       </w:r>
       <w:r>
         <w:t xml:space="preserve">  </w:t>
@@ -294,7 +294,7 @@
           <w:color w:val="4B5563"/>
           <w:sz w:val="16"/>
         </w:rPr>
-        <w:t>[Secure]</w:t>
+        <w:t>[At Risk]</w:t>
       </w:r>
     </w:p>
     <w:p>
@@ -3657,7 +3657,7 @@
         <w:pStyle w:val="HSTitle"/>
       </w:pPr>
       <w:r>
-        <w:t>EPA STAG</w:t>
+        <w:t>FEMA HMGP</w:t>
       </w:r>
     </w:p>
     <w:p>
@@ -3665,7 +3665,7 @@
         <w:pStyle w:val="HSSubtitle"/>
       </w:pPr>
       <w:r>
-        <w:t>EPA | Direct | Discretionary</w:t>
+        <w:t>FEMA | Competitive | Mandatory</w:t>
       </w:r>
     </w:p>
     <w:p>
@@ -3675,7 +3675,7 @@
       <w:r>
         <w:rPr>
           <w:rFonts w:ascii="Arial" w:hAnsi="Arial"/>
-          <w:color w:val="16A34A"/>
+          <w:color w:val="DC2626"/>
           <w:sz w:val="28"/>
         </w:rPr>
         <w:t xml:space="preserve">● </w:t>
@@ -3684,10 +3684,10 @@
         <w:rPr>
           <w:rFonts w:ascii="Arial" w:hAnsi="Arial"/>
           <w:b/>
-          <w:color w:val="16A34A"/>
+          <w:color w:val="DC2626"/>
           <w:sz w:val="22"/>
         </w:rPr>
-        <w:t>Stable</w:t>
+        <w:t>At Risk</w:t>
       </w:r>
     </w:p>
     <w:p>
@@ -3695,7 +3695,7 @@
         <w:pStyle w:val="HSBody"/>
       </w:pPr>
       <w:r>
-        <w:t>IIJA-funded supplemental lines (Lead/PFAS) remain active through FY26.</w:t>
+        <w:t>HMGP remains authorized but severely constrained since February 2025. DHS Secretary requires personal sign-off on all grants over $100,000, creating de facto approval bottleneck. Not terminated but functionally impaired.</w:t>
       </w:r>
     </w:p>
     <w:p>
@@ -3711,7 +3711,7 @@
         <w:pStyle w:val="HSBody"/>
       </w:pPr>
       <w:r>
-        <w:t>EPA State and Tribal Assistance Grants for environmental infrastructure.</w:t>
+        <w:t>FEMA post-disaster hazard mitigation grant program under Stafford Act Section 404. Triggered by presidential disaster declarations.</w:t>
       </w:r>
     </w:p>
     <w:p>
@@ -3719,7 +3719,7 @@
         <w:pStyle w:val="HSBody"/>
       </w:pPr>
       <w:r>
-        <w:t>Federal Home: Environmental Protection Agency</w:t>
+        <w:t>Federal Home: Federal Emergency Management Agency</w:t>
       </w:r>
     </w:p>
     <w:p>
@@ -3746,7 +3746,7 @@
         <w:pStyle w:val="HSBody"/>
       </w:pPr>
       <w:r>
-        <w:t>Absentee-Shawnee Tribe of Indians of Oklahoma has not yet received funding through EPA STAG. This positions the Tribe as a first-time applicant -- a category often given priority consideration in competitive programs.</w:t>
+        <w:t>Absentee-Shawnee Tribe of Indians of Oklahoma has not yet received funding through FEMA HMGP. This positions the Tribe as a first-time applicant -- a category often given priority consideration in competitive programs.</w:t>
       </w:r>
     </w:p>
     <w:p>
@@ -3779,38 +3779,6 @@
       </w:pPr>
       <w:r>
         <w:t>Wildfire -- Risk Score: 81.1 -- (Very High)</w:t>
-      </w:r>
-    </w:p>
-    <w:p>
-      <w:pPr>
-        <w:pStyle w:val="HSSection"/>
-      </w:pPr>
-      <w:r>
-        <w:t>District Economic Impact</w:t>
-      </w:r>
-    </w:p>
-    <w:p>
-      <w:pPr>
-        <w:pStyle w:val="HSBody"/>
-      </w:pPr>
-      <w:r>
-        <w:t>Based on program averages for EPA STAG:</w:t>
-      </w:r>
-    </w:p>
-    <w:p>
-      <w:pPr>
-        <w:pStyle w:val="HSBody"/>
-      </w:pPr>
-      <w:r>
-        <w:t>Based on program averages, a successful EPA STAG application could generate an estimated $180,000-$240,000 in regional economic impact, supporting approximately 1-2 jobs (BEA RIMS II methodology, output multiplier range 1.8-2.4x; BLS employment requirements methodology).</w:t>
-      </w:r>
-    </w:p>
-    <w:p>
-      <w:pPr>
-        <w:pStyle w:val="HSBody"/>
-      </w:pPr>
-      <w:r>
-        <w:t>Hazard Alignment: Absentee-Shawnee Tribe of Indians of Oklahoma's ice storm risk profile reinforces the economic case for continued federal investment in EPA STAG.</w:t>
       </w:r>
     </w:p>
     <w:p>
@@ -3827,7 +3795,7 @@
         <w:shd w:fill="EEF2FF" w:val="clear"/>
       </w:pPr>
       <w:r>
-        <w:t>ASK: EPA State and Tribal Assistance Grants for environmental infrastructure.</w:t>
+        <w:t>ASK: FEMA post-disaster hazard mitigation grant program under Stafford Act Section 404. Triggered by presidential disaster declarations.</w:t>
       </w:r>
     </w:p>
     <w:p>
@@ -3845,120 +3813,7 @@
         <w:shd w:fill="EEF2FF" w:val="clear"/>
       </w:pPr>
       <w:r>
-        <w:t>IMPACT: Based on program averages, a successful EPA STAG application could generate an estimated $180,000-$240,000 in regional economic impact, supporting approximately 1-2 jobs (BEA RIMS II methodology, output multiplier range 1.8-2.4x; BLS employment requirements methodology).</w:t>
-      </w:r>
-    </w:p>
-    <w:p>
-      <w:pPr>
-        <w:pStyle w:val="HSSection"/>
-      </w:pPr>
-      <w:r>
-        <w:t>Structural Policy Asks</w:t>
-      </w:r>
-    </w:p>
-    <w:p>
-      <w:pPr>
-        <w:pStyle w:val="HSBody"/>
-      </w:pPr>
-      <w:r>
-        <w:rPr>
-          <w:b/>
-        </w:rPr>
-        <w:t>Multi-Year Funding Stability [FY26]</w:t>
-      </w:r>
-    </w:p>
-    <w:p>
-      <w:pPr>
-        <w:pStyle w:val="HSBody"/>
-      </w:pPr>
-      <w:r>
-        <w:t>Shift from annual discretionary to multi-year or permanent authorization for core Tribal climate programs</w:t>
-      </w:r>
-    </w:p>
-    <w:p>
-      <w:pPr>
-        <w:pStyle w:val="HSBody"/>
-      </w:pPr>
-      <w:r>
-        <w:t>Target: Congress</w:t>
-      </w:r>
-    </w:p>
-    <w:p>
-      <w:pPr>
-        <w:pStyle w:val="HSSmall"/>
-      </w:pPr>
-      <w:r>
-        <w:t>Evidence: Ice Storm risk profile</w:t>
-      </w:r>
-    </w:p>
-    <w:p>
-      <w:pPr>
-        <w:pStyle w:val="HSBody"/>
-      </w:pPr>
-      <w:r>
-        <w:rPr>
-          <w:b/>
-        </w:rPr>
-        <w:t>Direct Tribal Access [FY26]</w:t>
-      </w:r>
-    </w:p>
-    <w:p>
-      <w:pPr>
-        <w:pStyle w:val="HSBody"/>
-      </w:pPr>
-      <w:r>
-        <w:t>Non-competitive, formula-based, or direct-service pathways that bypass state pass-through bottlenecks</w:t>
-      </w:r>
-    </w:p>
-    <w:p>
-      <w:pPr>
-        <w:pStyle w:val="HSBody"/>
-      </w:pPr>
-      <w:r>
-        <w:t>Target: Agency</w:t>
-      </w:r>
-    </w:p>
-    <w:p>
-      <w:pPr>
-        <w:pStyle w:val="HSSmall"/>
-      </w:pPr>
-      <w:r>
-        <w:t>Evidence: Ice Storm risk profile</w:t>
-      </w:r>
-    </w:p>
-    <w:p>
-      <w:pPr>
-        <w:pStyle w:val="HSBody"/>
-      </w:pPr>
-      <w:r>
-        <w:rPr>
-          <w:b/>
-        </w:rPr>
-        <w:t>Data Sovereignty &amp; Capacity [FY26]</w:t>
-      </w:r>
-    </w:p>
-    <w:p>
-      <w:pPr>
-        <w:pStyle w:val="HSBody"/>
-      </w:pPr>
-      <w:r>
-        <w:t>Tribal control over climate/environmental data with federal TA funding for data infrastructure</w:t>
-      </w:r>
-    </w:p>
-    <w:p>
-      <w:pPr>
-        <w:pStyle w:val="HSBody"/>
-      </w:pPr>
-      <w:r>
-        <w:t>Target: Congress</w:t>
-      </w:r>
-    </w:p>
-    <w:p>
-      <w:pPr>
-        <w:pStyle w:val="HSSmall"/>
-      </w:pPr>
-      <w:r>
-        <w:t>Evidence: Ice Storm risk profile</w:t>
+        <w:t>IMPACT: Federal investment in this program supports Tribal community resilience and regional economic development</w:t>
       </w:r>
     </w:p>
     <w:p>
@@ -4008,7 +3863,7 @@
         <w:pStyle w:val="HSTitle"/>
       </w:pPr>
       <w:r>
-        <w:t>DOT PROTECT</w:t>
+        <w:t>FEMA FMA</w:t>
       </w:r>
     </w:p>
     <w:p>
@@ -4016,7 +3871,7 @@
         <w:pStyle w:val="HSSubtitle"/>
       </w:pPr>
       <w:r>
-        <w:t>DOT | Tribal Set Aside | Discretionary</w:t>
+        <w:t>FEMA | Competitive | Discretionary</w:t>
       </w:r>
     </w:p>
     <w:p>
@@ -4026,7 +3881,7 @@
       <w:r>
         <w:rPr>
           <w:rFonts w:ascii="Arial" w:hAnsi="Arial"/>
-          <w:color w:val="16A34A"/>
+          <w:color w:val="DC2626"/>
           <w:sz w:val="28"/>
         </w:rPr>
         <w:t xml:space="preserve">● </w:t>
@@ -4035,10 +3890,10 @@
         <w:rPr>
           <w:rFonts w:ascii="Arial" w:hAnsi="Arial"/>
           <w:b/>
-          <w:color w:val="16A34A"/>
+          <w:color w:val="DC2626"/>
           <w:sz w:val="22"/>
         </w:rPr>
-        <w:t>Secure</w:t>
+        <w:t>At Risk</w:t>
       </w:r>
     </w:p>
     <w:p>
@@ -4046,7 +3901,7 @@
         <w:pStyle w:val="HSBody"/>
       </w:pPr>
       <w:r>
-        <w:t>Tribal set-aside (2%) is statutorily protected under IIJA §11405. Not subject to annual appropriations volatility.</w:t>
+        <w:t>$600M FY2024 total with $50M Tribal set-aside. Requires NFIP participation. FY2024 NOFO disrupted by FEMA reorganization. Tribal access constrained by low NFIP participation rates.</w:t>
       </w:r>
     </w:p>
     <w:p>
@@ -4062,7 +3917,7 @@
         <w:pStyle w:val="HSBody"/>
       </w:pPr>
       <w:r>
-        <w:t>DOT program for resilience improvements to surface transportation. Statutory Tribal set-aside provides durable protection.</w:t>
+        <w:t>FEMA Flood Mitigation Assistance program for NFIP-participating communities. $600M/year with $50M Tribal set-aside.</w:t>
       </w:r>
     </w:p>
     <w:p>
@@ -4070,7 +3925,7 @@
         <w:pStyle w:val="HSBody"/>
       </w:pPr>
       <w:r>
-        <w:t>Federal Home: Department of Transportation</w:t>
+        <w:t>Federal Home: Federal Emergency Management Agency</w:t>
       </w:r>
     </w:p>
     <w:p>
@@ -4097,7 +3952,7 @@
         <w:pStyle w:val="HSBody"/>
       </w:pPr>
       <w:r>
-        <w:t>Absentee-Shawnee Tribe of Indians of Oklahoma has not yet received funding through DOT PROTECT. This positions the Tribe as a first-time applicant -- a category often given priority consideration in competitive programs.</w:t>
+        <w:t>Absentee-Shawnee Tribe of Indians of Oklahoma has not yet received funding through FEMA FMA. This positions the Tribe as a first-time applicant -- a category often given priority consideration in competitive programs.</w:t>
       </w:r>
     </w:p>
     <w:p>
@@ -4130,38 +3985,6 @@
       </w:pPr>
       <w:r>
         <w:t>Wildfire -- Risk Score: 81.1 -- (Very High)</w:t>
-      </w:r>
-    </w:p>
-    <w:p>
-      <w:pPr>
-        <w:pStyle w:val="HSSection"/>
-      </w:pPr>
-      <w:r>
-        <w:t>District Economic Impact</w:t>
-      </w:r>
-    </w:p>
-    <w:p>
-      <w:pPr>
-        <w:pStyle w:val="HSBody"/>
-      </w:pPr>
-      <w:r>
-        <w:t>Based on program averages for DOT PROTECT:</w:t>
-      </w:r>
-    </w:p>
-    <w:p>
-      <w:pPr>
-        <w:pStyle w:val="HSBody"/>
-      </w:pPr>
-      <w:r>
-        <w:t>Based on program averages, a successful DOT PROTECT application could generate an estimated $450,000-$600,000 in regional economic impact, supporting approximately 2-4 jobs (BEA RIMS II methodology, output multiplier range 1.8-2.4x; BLS employment requirements methodology).</w:t>
-      </w:r>
-    </w:p>
-    <w:p>
-      <w:pPr>
-        <w:pStyle w:val="HSBody"/>
-      </w:pPr>
-      <w:r>
-        <w:t>Hazard Alignment: Absentee-Shawnee Tribe of Indians of Oklahoma's ice storm risk profile reinforces the economic case for continued federal investment in DOT PROTECT.</w:t>
       </w:r>
     </w:p>
     <w:p>
@@ -4178,7 +4001,7 @@
         <w:shd w:fill="EEF2FF" w:val="clear"/>
       </w:pPr>
       <w:r>
-        <w:t>ASK: DOT program for resilience improvements to surface transportation. Statutory Tribal set-aside provides durable protection.</w:t>
+        <w:t>ASK: FEMA Flood Mitigation Assistance program for NFIP-participating communities. $600M/year with $50M Tribal set-aside.</w:t>
       </w:r>
     </w:p>
     <w:p>
@@ -4196,85 +4019,7 @@
         <w:shd w:fill="EEF2FF" w:val="clear"/>
       </w:pPr>
       <w:r>
-        <w:t>IMPACT: Based on program averages, a successful DOT PROTECT application could generate an estimated $450,000-$600,000 in regional economic impact, supporting approximately 2-4 jobs (BEA RIMS II methodology, output multiplier range 1.8-2.4x; BLS employment requirements methodology).</w:t>
-      </w:r>
-    </w:p>
-    <w:p>
-      <w:pPr>
-        <w:pStyle w:val="HSSection"/>
-      </w:pPr>
-      <w:r>
-        <w:t>Structural Policy Asks</w:t>
-      </w:r>
-    </w:p>
-    <w:p>
-      <w:pPr>
-        <w:pStyle w:val="HSBody"/>
-      </w:pPr>
-      <w:r>
-        <w:rPr>
-          <w:b/>
-        </w:rPr>
-        <w:t>Multi-Year Funding Stability [FY26]</w:t>
-      </w:r>
-    </w:p>
-    <w:p>
-      <w:pPr>
-        <w:pStyle w:val="HSBody"/>
-      </w:pPr>
-      <w:r>
-        <w:t>Shift from annual discretionary to multi-year or permanent authorization for core Tribal climate programs</w:t>
-      </w:r>
-    </w:p>
-    <w:p>
-      <w:pPr>
-        <w:pStyle w:val="HSBody"/>
-      </w:pPr>
-      <w:r>
-        <w:t>Target: Congress</w:t>
-      </w:r>
-    </w:p>
-    <w:p>
-      <w:pPr>
-        <w:pStyle w:val="HSSmall"/>
-      </w:pPr>
-      <w:r>
-        <w:t>Evidence: Ice Storm risk profile</w:t>
-      </w:r>
-    </w:p>
-    <w:p>
-      <w:pPr>
-        <w:pStyle w:val="HSBody"/>
-      </w:pPr>
-      <w:r>
-        <w:rPr>
-          <w:b/>
-        </w:rPr>
-        <w:t>Direct Tribal Access [FY26]</w:t>
-      </w:r>
-    </w:p>
-    <w:p>
-      <w:pPr>
-        <w:pStyle w:val="HSBody"/>
-      </w:pPr>
-      <w:r>
-        <w:t>Non-competitive, formula-based, or direct-service pathways that bypass state pass-through bottlenecks</w:t>
-      </w:r>
-    </w:p>
-    <w:p>
-      <w:pPr>
-        <w:pStyle w:val="HSBody"/>
-      </w:pPr>
-      <w:r>
-        <w:t>Target: Agency</w:t>
-      </w:r>
-    </w:p>
-    <w:p>
-      <w:pPr>
-        <w:pStyle w:val="HSSmall"/>
-      </w:pPr>
-      <w:r>
-        <w:t>Evidence: Ice Storm risk profile</w:t>
+        <w:t>IMPACT: Federal investment in this program supports Tribal community resilience and regional economic development</w:t>
       </w:r>
     </w:p>
     <w:p>
@@ -4921,6 +4666,82 @@
       </w:pPr>
       <w:r>
         <w:t>The following programs were assessed as lower priority for Absentee-Shawnee Tribe of Indians of Oklahoma based on hazard profile and geographic relevance. They may still be relevant for specific project needs.</w:t>
+      </w:r>
+    </w:p>
+    <w:p>
+      <w:pPr>
+        <w:pStyle w:val="HSBody"/>
+      </w:pPr>
+      <w:r>
+        <w:rPr>
+          <w:b/>
+        </w:rPr>
+        <w:t>EPA STAG</w:t>
+      </w:r>
+      <w:r>
+        <w:t xml:space="preserve">  [Stable]</w:t>
+      </w:r>
+    </w:p>
+    <w:p>
+      <w:pPr>
+        <w:pStyle w:val="HSBody"/>
+      </w:pPr>
+      <w:r>
+        <w:t>EPA State and Tribal Assistance Grants for environmental infrastructure.</w:t>
+      </w:r>
+    </w:p>
+    <w:p>
+      <w:pPr>
+        <w:pStyle w:val="HSSmall"/>
+      </w:pPr>
+      <w:r>
+        <w:t>Access: Direct | Funding: Discretionary</w:t>
+      </w:r>
+    </w:p>
+    <w:p>
+      <w:pPr>
+        <w:pStyle w:val="HSSmall"/>
+      </w:pPr>
+      <w:r>
+        <w:t>Learn more: Contact your program specialist or visit EPA for current application information.</w:t>
+      </w:r>
+    </w:p>
+    <w:p>
+      <w:pPr>
+        <w:pStyle w:val="HSBody"/>
+      </w:pPr>
+      <w:r>
+        <w:rPr>
+          <w:b/>
+        </w:rPr>
+        <w:t>DOT PROTECT</w:t>
+      </w:r>
+      <w:r>
+        <w:t xml:space="preserve">  [Secure]</w:t>
+      </w:r>
+    </w:p>
+    <w:p>
+      <w:pPr>
+        <w:pStyle w:val="HSBody"/>
+      </w:pPr>
+      <w:r>
+        <w:t>DOT program for resilience improvements to surface transportation. Statutory Tribal set-aside provides durable protection.</w:t>
+      </w:r>
+    </w:p>
+    <w:p>
+      <w:pPr>
+        <w:pStyle w:val="HSSmall"/>
+      </w:pPr>
+      <w:r>
+        <w:t>Access: Tribal Set Aside | Funding: Discretionary</w:t>
+      </w:r>
+    </w:p>
+    <w:p>
+      <w:pPr>
+        <w:pStyle w:val="HSSmall"/>
+      </w:pPr>
+      <w:r>
+        <w:t>Learn more: Contact your program specialist or visit DOT for current application information.</w:t>
       </w:r>
     </w:p>
     <w:p>

</xml_diff>